<commit_message>
cleaning up hws 1-3
</commit_message>
<xml_diff>
--- a/homeworks/hw2_ProbabilisticAStar/hw2_ProbabilisticAStar.docx
+++ b/homeworks/hw2_ProbabilisticAStar/hw2_ProbabilisticAStar.docx
@@ -1,6 +1,6 @@
 
 <file path=word/document.xml><?xml version="1.0" encoding="utf-8"?>
-<w:document xmlns:wpc="http://schemas.microsoft.com/office/word/2010/wordprocessingCanvas" xmlns:mc="http://schemas.openxmlformats.org/markup-compatibility/2006" xmlns:o="urn:schemas-microsoft-com:office:office" xmlns:r="http://schemas.openxmlformats.org/officeDocument/2006/relationships" xmlns:m="http://schemas.openxmlformats.org/officeDocument/2006/math" xmlns:v="urn:schemas-microsoft-com:vml" xmlns:wp14="http://schemas.microsoft.com/office/word/2010/wordprocessingDrawing" xmlns:wp="http://schemas.openxmlformats.org/drawingml/2006/wordprocessingDrawing" xmlns:w10="urn:schemas-microsoft-com:office:word" xmlns:w="http://schemas.openxmlformats.org/wordprocessingml/2006/main" xmlns:w14="http://schemas.microsoft.com/office/word/2010/wordml" xmlns:w15="http://schemas.microsoft.com/office/word/2012/wordml" xmlns:wpg="http://schemas.microsoft.com/office/word/2010/wordprocessingGroup" xmlns:wpi="http://schemas.microsoft.com/office/word/2010/wordprocessingInk" xmlns:wne="http://schemas.microsoft.com/office/word/2006/wordml" xmlns:wps="http://schemas.microsoft.com/office/word/2010/wordprocessingShape" mc:Ignorable="w14 w15 wp14">
+<w:document xmlns:wpc="http://schemas.microsoft.com/office/word/2010/wordprocessingCanvas" xmlns:cx="http://schemas.microsoft.com/office/drawing/2014/chartex" xmlns:cx1="http://schemas.microsoft.com/office/drawing/2015/9/8/chartex" xmlns:cx2="http://schemas.microsoft.com/office/drawing/2015/10/21/chartex" xmlns:cx3="http://schemas.microsoft.com/office/drawing/2016/5/9/chartex" xmlns:cx4="http://schemas.microsoft.com/office/drawing/2016/5/10/chartex" xmlns:cx5="http://schemas.microsoft.com/office/drawing/2016/5/11/chartex" xmlns:cx6="http://schemas.microsoft.com/office/drawing/2016/5/12/chartex" xmlns:cx7="http://schemas.microsoft.com/office/drawing/2016/5/13/chartex" xmlns:cx8="http://schemas.microsoft.com/office/drawing/2016/5/14/chartex" xmlns:mc="http://schemas.openxmlformats.org/markup-compatibility/2006" xmlns:aink="http://schemas.microsoft.com/office/drawing/2016/ink" xmlns:am3d="http://schemas.microsoft.com/office/drawing/2017/model3d" xmlns:o="urn:schemas-microsoft-com:office:office" xmlns:r="http://schemas.openxmlformats.org/officeDocument/2006/relationships" xmlns:m="http://schemas.openxmlformats.org/officeDocument/2006/math" xmlns:v="urn:schemas-microsoft-com:vml" xmlns:wp14="http://schemas.microsoft.com/office/word/2010/wordprocessingDrawing" xmlns:wp="http://schemas.openxmlformats.org/drawingml/2006/wordprocessingDrawing" xmlns:w10="urn:schemas-microsoft-com:office:word" xmlns:w="http://schemas.openxmlformats.org/wordprocessingml/2006/main" xmlns:w14="http://schemas.microsoft.com/office/word/2010/wordml" xmlns:w15="http://schemas.microsoft.com/office/word/2012/wordml" xmlns:w16cid="http://schemas.microsoft.com/office/word/2016/wordml/cid" xmlns:w16se="http://schemas.microsoft.com/office/word/2015/wordml/symex" xmlns:wpg="http://schemas.microsoft.com/office/word/2010/wordprocessingGroup" xmlns:wpi="http://schemas.microsoft.com/office/word/2010/wordprocessingInk" xmlns:wne="http://schemas.microsoft.com/office/word/2006/wordml" xmlns:wps="http://schemas.microsoft.com/office/word/2010/wordprocessingShape" mc:Ignorable="w14 w15 w16se w16cid wp14">
   <w:body>
     <w:p>
       <w:pPr>
@@ -15,7 +15,7 @@
           <w:noProof/>
         </w:rPr>
         <w:drawing>
-          <wp:anchor distT="0" distB="0" distL="114300" distR="114300" simplePos="0" relativeHeight="251658240" behindDoc="1" locked="0" layoutInCell="1" allowOverlap="1">
+          <wp:anchor distT="0" distB="0" distL="114300" distR="114300" simplePos="0" relativeHeight="251658240" behindDoc="1" locked="0" layoutInCell="1" allowOverlap="1" wp14:anchorId="6E962590" wp14:editId="112BFCFA">
             <wp:simplePos x="0" y="0"/>
             <wp:positionH relativeFrom="margin">
               <wp:align>left</wp:align>
@@ -130,29 +130,6 @@
         <w:t>Path Finding</w:t>
       </w:r>
     </w:p>
-    <w:p>
-      <w:pPr>
-        <w:spacing w:after="0" w:line="240" w:lineRule="auto"/>
-        <w:rPr>
-          <w:sz w:val="28"/>
-          <w:szCs w:val="28"/>
-        </w:rPr>
-      </w:pPr>
-      <w:r>
-        <w:rPr>
-          <w:sz w:val="28"/>
-          <w:szCs w:val="28"/>
-        </w:rPr>
-        <w:t>Summer</w:t>
-      </w:r>
-      <w:r>
-        <w:rPr>
-          <w:sz w:val="28"/>
-          <w:szCs w:val="28"/>
-        </w:rPr>
-        <w:t xml:space="preserve"> 2015</w:t>
-      </w:r>
-    </w:p>
     <w:p/>
     <w:p/>
     <w:p>
@@ -198,11 +175,6 @@
     <w:p>
       <w:pPr>
         <w:jc w:val="both"/>
-      </w:pPr>
-    </w:p>
-    <w:p>
-      <w:pPr>
-        <w:jc w:val="both"/>
         <w:rPr>
           <w:i/>
           <w:u w:val="single"/>
@@ -236,11 +208,6 @@
       <w:r>
         <w:t xml:space="preserve"> The two classes of interest and their exposed methods are described below. You should study these before beginning to code.</w:t>
       </w:r>
-    </w:p>
-    <w:p>
-      <w:pPr>
-        <w:jc w:val="both"/>
-      </w:pPr>
     </w:p>
     <w:p>
       <w:pPr>
@@ -603,22 +570,31 @@
       <w:pPr>
         <w:jc w:val="both"/>
       </w:pPr>
-    </w:p>
-    <w:p>
-      <w:pPr>
-        <w:jc w:val="both"/>
-      </w:pPr>
-      <w:r>
-        <w:tab/>
-      </w:r>
-      <w:r>
-        <w:tab/>
-      </w:r>
-    </w:p>
-    <w:p>
-      <w:pPr>
-        <w:jc w:val="both"/>
-      </w:pPr>
+      <w:bookmarkStart w:id="0" w:name="_GoBack"/>
+      <w:bookmarkEnd w:id="0"/>
+    </w:p>
+    <w:p>
+      <w:pPr>
+        <w:jc w:val="both"/>
+      </w:pPr>
+    </w:p>
+    <w:p>
+      <w:pPr>
+        <w:jc w:val="both"/>
+      </w:pPr>
+    </w:p>
+    <w:p>
+      <w:pPr>
+        <w:jc w:val="both"/>
+      </w:pPr>
+    </w:p>
+    <w:p>
+      <w:pPr>
+        <w:jc w:val="both"/>
+      </w:pPr>
+      <w:r>
+        <w:t>&lt;continues on next page….&gt;</w:t>
+      </w:r>
     </w:p>
     <w:p>
       <w:pPr>
@@ -631,6 +607,7 @@
         <w:rPr>
           <w:b/>
         </w:rPr>
+        <w:lastRenderedPageBreak/>
         <w:t>Robot</w:t>
       </w:r>
       <w:r>
@@ -1229,11 +1206,6 @@
     <w:p>
       <w:pPr>
         <w:jc w:val="both"/>
-      </w:pPr>
-    </w:p>
-    <w:p>
-      <w:pPr>
-        <w:jc w:val="both"/>
         <w:rPr>
           <w:i/>
           <w:u w:val="single"/>
@@ -1277,7 +1249,7 @@
           <w:noProof/>
         </w:rPr>
         <w:drawing>
-          <wp:inline distT="0" distB="0" distL="0" distR="0" wp14:anchorId="4184FE93" wp14:editId="64EF96BE">
+          <wp:inline distT="0" distB="0" distL="0" distR="0" wp14:anchorId="5F94B971" wp14:editId="679B0DD9">
             <wp:extent cx="5102860" cy="2828925"/>
             <wp:effectExtent l="0" t="0" r="2540" b="9525"/>
             <wp:docPr id="2" name="Picture 2"/>
@@ -1323,20 +1295,20 @@
         <w:jc w:val="both"/>
       </w:pPr>
       <w:r>
+        <w:t>Then, test your code as such:</w:t>
+      </w:r>
+    </w:p>
+    <w:p>
+      <w:pPr>
+        <w:jc w:val="center"/>
+      </w:pPr>
+      <w:r>
+        <w:rPr>
+          <w:noProof/>
+        </w:rPr>
         <w:lastRenderedPageBreak/>
-        <w:t>Then, test your code as such:</w:t>
-      </w:r>
-    </w:p>
-    <w:p>
-      <w:pPr>
-        <w:jc w:val="center"/>
-      </w:pPr>
-      <w:r>
-        <w:rPr>
-          <w:noProof/>
-        </w:rPr>
         <w:drawing>
-          <wp:inline distT="0" distB="0" distL="0" distR="0" wp14:anchorId="774B8884" wp14:editId="27C13481">
+          <wp:inline distT="0" distB="0" distL="0" distR="0" wp14:anchorId="426F29F4" wp14:editId="3DA9539A">
             <wp:extent cx="5079099" cy="2600325"/>
             <wp:effectExtent l="0" t="0" r="7620" b="0"/>
             <wp:docPr id="3" name="Picture 3"/>
@@ -1380,23 +1352,13 @@
         <w:t xml:space="preserve">Once you call </w:t>
       </w:r>
       <w:proofErr w:type="spellStart"/>
-      <w:proofErr w:type="gramStart"/>
       <w:r>
         <w:t>myRobot.move</w:t>
       </w:r>
       <w:proofErr w:type="spellEnd"/>
       <w:r>
-        <w:t>(</w:t>
-      </w:r>
-      <w:proofErr w:type="gramEnd"/>
-      <w:r>
-        <w:t>position) and successfully move the robot to the final position, the simulator will automatically shut down and output a few simple stats to the console (number of moves, number of pings to the map).</w:t>
-      </w:r>
-    </w:p>
-    <w:p>
-      <w:pPr>
-        <w:jc w:val="both"/>
-      </w:pPr>
+        <w:t>(position) and successfully move the robot to the final position, the simulator will automatically shut down and output a few simple stats to the console (number of moves, number of pings to the map).</w:t>
+      </w:r>
     </w:p>
     <w:p>
       <w:pPr>
@@ -1428,31 +1390,17 @@
     <w:p>
       <w:pPr>
         <w:jc w:val="both"/>
-      </w:pPr>
-    </w:p>
-    <w:p>
-      <w:pPr>
-        <w:jc w:val="both"/>
         <w:rPr>
           <w:i/>
           <w:u w:val="single"/>
         </w:rPr>
       </w:pPr>
-      <w:proofErr w:type="spellStart"/>
       <w:r>
         <w:rPr>
           <w:i/>
           <w:u w:val="single"/>
         </w:rPr>
-        <w:t>Writeup</w:t>
-      </w:r>
-      <w:proofErr w:type="spellEnd"/>
-      <w:r>
-        <w:rPr>
-          <w:i/>
-          <w:u w:val="single"/>
-        </w:rPr>
-        <w:t>:</w:t>
+        <w:t>Writeup:</w:t>
       </w:r>
     </w:p>
     <w:p>
@@ -1538,7 +1486,6 @@
           <w:i/>
           <w:u w:val="single"/>
         </w:rPr>
-        <w:lastRenderedPageBreak/>
         <w:t>You Will Turn In:</w:t>
       </w:r>
     </w:p>
@@ -1549,8 +1496,6 @@
       <w:r>
         <w:t>…a zip up containing your source code and a pdf of your write-up.</w:t>
       </w:r>
-      <w:bookmarkStart w:id="0" w:name="_GoBack"/>
-      <w:bookmarkEnd w:id="0"/>
     </w:p>
     <w:sectPr>
       <w:pgSz w:w="12240" w:h="15840"/>
@@ -1563,7 +1508,7 @@
 </file>
 
 <file path=word/numbering.xml><?xml version="1.0" encoding="utf-8"?>
-<w:numbering xmlns:wpc="http://schemas.microsoft.com/office/word/2010/wordprocessingCanvas" xmlns:mc="http://schemas.openxmlformats.org/markup-compatibility/2006" xmlns:o="urn:schemas-microsoft-com:office:office" xmlns:r="http://schemas.openxmlformats.org/officeDocument/2006/relationships" xmlns:m="http://schemas.openxmlformats.org/officeDocument/2006/math" xmlns:v="urn:schemas-microsoft-com:vml" xmlns:wp14="http://schemas.microsoft.com/office/word/2010/wordprocessingDrawing" xmlns:wp="http://schemas.openxmlformats.org/drawingml/2006/wordprocessingDrawing" xmlns:w10="urn:schemas-microsoft-com:office:word" xmlns:w="http://schemas.openxmlformats.org/wordprocessingml/2006/main" xmlns:w14="http://schemas.microsoft.com/office/word/2010/wordml" xmlns:w15="http://schemas.microsoft.com/office/word/2012/wordml" xmlns:wpg="http://schemas.microsoft.com/office/word/2010/wordprocessingGroup" xmlns:wpi="http://schemas.microsoft.com/office/word/2010/wordprocessingInk" xmlns:wne="http://schemas.microsoft.com/office/word/2006/wordml" xmlns:wps="http://schemas.microsoft.com/office/word/2010/wordprocessingShape" mc:Ignorable="w14 w15 wp14">
+<w:numbering xmlns:wpc="http://schemas.microsoft.com/office/word/2010/wordprocessingCanvas" xmlns:cx="http://schemas.microsoft.com/office/drawing/2014/chartex" xmlns:cx1="http://schemas.microsoft.com/office/drawing/2015/9/8/chartex" xmlns:cx2="http://schemas.microsoft.com/office/drawing/2015/10/21/chartex" xmlns:cx3="http://schemas.microsoft.com/office/drawing/2016/5/9/chartex" xmlns:cx4="http://schemas.microsoft.com/office/drawing/2016/5/10/chartex" xmlns:cx5="http://schemas.microsoft.com/office/drawing/2016/5/11/chartex" xmlns:cx6="http://schemas.microsoft.com/office/drawing/2016/5/12/chartex" xmlns:cx7="http://schemas.microsoft.com/office/drawing/2016/5/13/chartex" xmlns:cx8="http://schemas.microsoft.com/office/drawing/2016/5/14/chartex" xmlns:mc="http://schemas.openxmlformats.org/markup-compatibility/2006" xmlns:aink="http://schemas.microsoft.com/office/drawing/2016/ink" xmlns:am3d="http://schemas.microsoft.com/office/drawing/2017/model3d" xmlns:o="urn:schemas-microsoft-com:office:office" xmlns:r="http://schemas.openxmlformats.org/officeDocument/2006/relationships" xmlns:m="http://schemas.openxmlformats.org/officeDocument/2006/math" xmlns:v="urn:schemas-microsoft-com:vml" xmlns:wp14="http://schemas.microsoft.com/office/word/2010/wordprocessingDrawing" xmlns:wp="http://schemas.openxmlformats.org/drawingml/2006/wordprocessingDrawing" xmlns:w10="urn:schemas-microsoft-com:office:word" xmlns:w="http://schemas.openxmlformats.org/wordprocessingml/2006/main" xmlns:w14="http://schemas.microsoft.com/office/word/2010/wordml" xmlns:w15="http://schemas.microsoft.com/office/word/2012/wordml" xmlns:w16cid="http://schemas.microsoft.com/office/word/2016/wordml/cid" xmlns:w16se="http://schemas.microsoft.com/office/word/2015/wordml/symex" xmlns:wpg="http://schemas.microsoft.com/office/word/2010/wordprocessingGroup" xmlns:wpi="http://schemas.microsoft.com/office/word/2010/wordprocessingInk" xmlns:wne="http://schemas.microsoft.com/office/word/2006/wordml" xmlns:wps="http://schemas.microsoft.com/office/word/2010/wordprocessingShape" mc:Ignorable="w14 w15 w16se w16cid wp14">
   <w:abstractNum w:abstractNumId="0" w15:restartNumberingAfterBreak="0">
     <w:nsid w:val="6AC2696D"/>
     <w:multiLevelType w:val="hybridMultilevel"/>
@@ -1890,7 +1835,7 @@
 </file>
 
 <file path=word/styles.xml><?xml version="1.0" encoding="utf-8"?>
-<w:styles xmlns:mc="http://schemas.openxmlformats.org/markup-compatibility/2006" xmlns:r="http://schemas.openxmlformats.org/officeDocument/2006/relationships" xmlns:w="http://schemas.openxmlformats.org/wordprocessingml/2006/main" xmlns:w14="http://schemas.microsoft.com/office/word/2010/wordml" xmlns:w15="http://schemas.microsoft.com/office/word/2012/wordml" mc:Ignorable="w14 w15">
+<w:styles xmlns:mc="http://schemas.openxmlformats.org/markup-compatibility/2006" xmlns:r="http://schemas.openxmlformats.org/officeDocument/2006/relationships" xmlns:w="http://schemas.openxmlformats.org/wordprocessingml/2006/main" xmlns:w14="http://schemas.microsoft.com/office/word/2010/wordml" xmlns:w15="http://schemas.microsoft.com/office/word/2012/wordml" xmlns:w16cid="http://schemas.microsoft.com/office/word/2016/wordml/cid" xmlns:w16se="http://schemas.microsoft.com/office/word/2015/wordml/symex" mc:Ignorable="w14 w15 w16se w16cid">
   <w:docDefaults>
     <w:rPrDefault>
       <w:rPr>
@@ -1906,7 +1851,7 @@
       </w:pPr>
     </w:pPrDefault>
   </w:docDefaults>
-  <w:latentStyles w:defLockedState="0" w:defUIPriority="99" w:defSemiHidden="0" w:defUnhideWhenUsed="0" w:defQFormat="0" w:count="371">
+  <w:latentStyles w:defLockedState="0" w:defUIPriority="99" w:defSemiHidden="0" w:defUnhideWhenUsed="0" w:defQFormat="0" w:count="375">
     <w:lsdException w:name="Normal" w:uiPriority="0" w:qFormat="1"/>
     <w:lsdException w:name="heading 1" w:uiPriority="9" w:qFormat="1"/>
     <w:lsdException w:name="heading 2" w:semiHidden="1" w:uiPriority="9" w:unhideWhenUsed="1" w:qFormat="1"/>
@@ -2012,7 +1957,6 @@
     <w:lsdException w:name="HTML Sample" w:semiHidden="1" w:unhideWhenUsed="1"/>
     <w:lsdException w:name="HTML Typewriter" w:semiHidden="1" w:unhideWhenUsed="1"/>
     <w:lsdException w:name="HTML Variable" w:semiHidden="1" w:unhideWhenUsed="1"/>
-    <w:lsdException w:name="Normal Table" w:semiHidden="1" w:unhideWhenUsed="1"/>
     <w:lsdException w:name="annotation subject" w:semiHidden="1" w:unhideWhenUsed="1"/>
     <w:lsdException w:name="No List" w:semiHidden="1" w:unhideWhenUsed="1"/>
     <w:lsdException w:name="Outline List 1" w:semiHidden="1" w:unhideWhenUsed="1"/>
@@ -2056,10 +2000,8 @@
     <w:lsdException w:name="Table Elegant" w:semiHidden="1" w:unhideWhenUsed="1"/>
     <w:lsdException w:name="Table Professional" w:semiHidden="1" w:unhideWhenUsed="1"/>
     <w:lsdException w:name="Table Subtle 1" w:semiHidden="1" w:unhideWhenUsed="1"/>
-    <w:lsdException w:name="Table Subtle 2" w:semiHidden="1" w:unhideWhenUsed="1"/>
     <w:lsdException w:name="Table Web 1" w:semiHidden="1" w:unhideWhenUsed="1"/>
     <w:lsdException w:name="Table Web 2" w:semiHidden="1" w:unhideWhenUsed="1"/>
-    <w:lsdException w:name="Table Web 3" w:semiHidden="1" w:unhideWhenUsed="1"/>
     <w:lsdException w:name="Balloon Text" w:semiHidden="1" w:unhideWhenUsed="1"/>
     <w:lsdException w:name="Table Grid" w:uiPriority="39"/>
     <w:lsdException w:name="Table Theme" w:semiHidden="1" w:unhideWhenUsed="1"/>
@@ -2278,6 +2220,10 @@
     <w:lsdException w:name="List Table 5 Dark Accent 6" w:uiPriority="50"/>
     <w:lsdException w:name="List Table 6 Colorful Accent 6" w:uiPriority="51"/>
     <w:lsdException w:name="List Table 7 Colorful Accent 6" w:uiPriority="52"/>
+    <w:lsdException w:name="Mention" w:semiHidden="1" w:unhideWhenUsed="1"/>
+    <w:lsdException w:name="Smart Hyperlink" w:semiHidden="1" w:unhideWhenUsed="1"/>
+    <w:lsdException w:name="Hashtag" w:semiHidden="1" w:unhideWhenUsed="1"/>
+    <w:lsdException w:name="Unresolved Mention" w:semiHidden="1" w:unhideWhenUsed="1"/>
   </w:latentStyles>
   <w:style w:type="paragraph" w:default="1" w:styleId="Normal">
     <w:name w:val="Normal"/>
@@ -2609,7 +2555,7 @@
 </file>
 
 <file path=customXml/itemProps1.xml><?xml version="1.0" encoding="utf-8"?>
-<ds:datastoreItem xmlns:ds="http://schemas.openxmlformats.org/officeDocument/2006/customXml" ds:itemID="{AC9CF435-9E1E-4E80-A342-81ED7E4DE4C4}">
+<ds:datastoreItem xmlns:ds="http://schemas.openxmlformats.org/officeDocument/2006/customXml" ds:itemID="{A3B8E420-217E-1C4F-B9ED-1698BC875BC2}">
   <ds:schemaRefs>
     <ds:schemaRef ds:uri="http://schemas.openxmlformats.org/officeDocument/2006/bibliography"/>
   </ds:schemaRefs>

</xml_diff>

<commit_message>
slides, and new hw2
</commit_message>
<xml_diff>
--- a/homeworks/hw2_ProbabilisticAStar/hw2_ProbabilisticAStar.docx
+++ b/homeworks/hw2_ProbabilisticAStar/hw2_ProbabilisticAStar.docx
@@ -4,11 +4,7 @@
   <w:body>
     <w:p>
       <w:pPr>
-        <w:spacing w:after="0" w:line="240" w:lineRule="auto"/>
-        <w:rPr>
-          <w:sz w:val="28"/>
-          <w:szCs w:val="28"/>
-        </w:rPr>
+        <w:pStyle w:val="Heading2"/>
       </w:pPr>
       <w:r>
         <w:rPr>
@@ -86,47 +82,23 @@
         </w:drawing>
       </w:r>
       <w:r>
-        <w:rPr>
-          <w:sz w:val="28"/>
-          <w:szCs w:val="28"/>
-        </w:rPr>
         <w:t>CS4710: Artificial Intelligence</w:t>
       </w:r>
     </w:p>
     <w:p>
       <w:pPr>
-        <w:spacing w:after="0" w:line="240" w:lineRule="auto"/>
-        <w:rPr>
-          <w:sz w:val="28"/>
-          <w:szCs w:val="28"/>
-        </w:rPr>
-      </w:pPr>
-      <w:r>
-        <w:rPr>
-          <w:sz w:val="28"/>
-          <w:szCs w:val="28"/>
-        </w:rPr>
+        <w:pStyle w:val="Heading2"/>
+      </w:pPr>
+      <w:r>
         <w:t>Homework</w:t>
       </w:r>
       <w:r>
-        <w:rPr>
-          <w:sz w:val="28"/>
-          <w:szCs w:val="28"/>
-        </w:rPr>
         <w:t xml:space="preserve"> 2</w:t>
       </w:r>
       <w:r>
-        <w:rPr>
-          <w:sz w:val="28"/>
-          <w:szCs w:val="28"/>
-        </w:rPr>
         <w:t xml:space="preserve">: </w:t>
       </w:r>
       <w:r>
-        <w:rPr>
-          <w:sz w:val="28"/>
-          <w:szCs w:val="28"/>
-        </w:rPr>
         <w:t>Path Finding</w:t>
       </w:r>
     </w:p>
@@ -134,24 +106,40 @@
     <w:p/>
     <w:p>
       <w:pPr>
+        <w:pStyle w:val="Heading3"/>
+      </w:pPr>
+      <w:r>
+        <w:t>Introduction</w:t>
+      </w:r>
+      <w:r>
+        <w:t>:</w:t>
+      </w:r>
+    </w:p>
+    <w:p>
+      <w:pPr>
         <w:jc w:val="both"/>
-        <w:rPr>
-          <w:i/>
-          <w:u w:val="single"/>
-        </w:rPr>
-      </w:pPr>
-      <w:r>
-        <w:rPr>
-          <w:i/>
-          <w:u w:val="single"/>
-        </w:rPr>
-        <w:t>Introduction</w:t>
-      </w:r>
-      <w:r>
-        <w:rPr>
-          <w:i/>
-          <w:u w:val="single"/>
-        </w:rPr>
+      </w:pPr>
+      <w:r>
+        <w:t>For this assignment, you will be implementing a path finding system</w:t>
+      </w:r>
+      <w:r>
+        <w:t xml:space="preserve"> within a basic simulator. The simulator code will be provided to you. You wi</w:t>
+      </w:r>
+      <w:r>
+        <w:t>ll first implement a basic path</w:t>
+      </w:r>
+      <w:r>
+        <w:t>finding algorithm as discussed in class. You will then write another algorithm that deals with uncertainty (the robot has imperfect vision, etc.). This assignment will be done in Java. You will conclude by writing a short report on the pros and cons of the various algorithms you implement.</w:t>
+      </w:r>
+    </w:p>
+    <w:p>
+      <w:pPr>
+        <w:pStyle w:val="Heading3"/>
+      </w:pPr>
+      <w:r>
+        <w:t>Background – The Simulator</w:t>
+      </w:r>
+      <w:r>
         <w:t>:</w:t>
       </w:r>
     </w:p>
@@ -160,50 +148,21 @@
         <w:jc w:val="both"/>
       </w:pPr>
       <w:r>
-        <w:t>For this assignment, you will be implementing a path finding system</w:t>
-      </w:r>
-      <w:r>
-        <w:t xml:space="preserve"> within a basic simulator. The simulator code will be provided to you. You wi</w:t>
-      </w:r>
-      <w:r>
-        <w:t>ll first implement a basic path</w:t>
-      </w:r>
-      <w:r>
-        <w:t>finding algorithm as discussed in class. You will then write another algorithm that deals with uncertainty (the robot has imperfect vision, etc.). This assignment will be done in Java. You will conclude by writing a short report on the pros and cons of the various algorithms you implement.</w:t>
-      </w:r>
-    </w:p>
-    <w:p>
-      <w:pPr>
-        <w:jc w:val="both"/>
-        <w:rPr>
-          <w:i/>
-          <w:u w:val="single"/>
-        </w:rPr>
-      </w:pPr>
-      <w:r>
-        <w:rPr>
-          <w:i/>
-          <w:u w:val="single"/>
-        </w:rPr>
-        <w:t>Background – The Simulator</w:t>
-      </w:r>
-      <w:r>
-        <w:rPr>
-          <w:i/>
-          <w:u w:val="single"/>
-        </w:rPr>
-        <w:t>:</w:t>
-      </w:r>
-    </w:p>
-    <w:p>
-      <w:pPr>
-        <w:jc w:val="both"/>
-      </w:pPr>
-      <w:r>
         <w:t xml:space="preserve"> </w:t>
       </w:r>
       <w:r>
         <w:t>The simulator (it is VERY basic) will be given to you as a JAR file. You will attach this JAR to your code base for working on this assignment.</w:t>
+      </w:r>
+      <w:r>
+        <w:t xml:space="preserve"> An example </w:t>
+      </w:r>
+      <w:proofErr w:type="spellStart"/>
+      <w:r>
+        <w:t>Makefile</w:t>
+      </w:r>
+      <w:proofErr w:type="spellEnd"/>
+      <w:r>
+        <w:t xml:space="preserve"> is provided to help you see how we will run your code.</w:t>
       </w:r>
       <w:r>
         <w:t xml:space="preserve"> The two classes of interest and their exposed methods are described below. You should study these before beginning to code.</w:t>
@@ -227,6 +186,12 @@
           <w:b/>
         </w:rPr>
         <w:t>.java</w:t>
+      </w:r>
+      <w:r>
+        <w:rPr>
+          <w:b/>
+        </w:rPr>
+        <w:t xml:space="preserve"> (package world)</w:t>
       </w:r>
     </w:p>
     <w:tbl>
@@ -253,13 +218,23 @@
                 <w:szCs w:val="20"/>
               </w:rPr>
             </w:pPr>
-            <w:r>
-              <w:rPr>
-                <w:i/>
-                <w:sz w:val="20"/>
-                <w:szCs w:val="20"/>
-              </w:rPr>
-              <w:t xml:space="preserve">World(String filename, </w:t>
+            <w:proofErr w:type="gramStart"/>
+            <w:r>
+              <w:rPr>
+                <w:i/>
+                <w:sz w:val="20"/>
+                <w:szCs w:val="20"/>
+              </w:rPr>
+              <w:t>World(</w:t>
+            </w:r>
+            <w:proofErr w:type="gramEnd"/>
+            <w:r>
+              <w:rPr>
+                <w:i/>
+                <w:sz w:val="20"/>
+                <w:szCs w:val="20"/>
+              </w:rPr>
+              <w:t xml:space="preserve">String filename, </w:t>
             </w:r>
             <w:proofErr w:type="spellStart"/>
             <w:r>
@@ -570,13 +545,6 @@
       <w:pPr>
         <w:jc w:val="both"/>
       </w:pPr>
-      <w:bookmarkStart w:id="0" w:name="_GoBack"/>
-      <w:bookmarkEnd w:id="0"/>
-    </w:p>
-    <w:p>
-      <w:pPr>
-        <w:jc w:val="both"/>
-      </w:pPr>
     </w:p>
     <w:p>
       <w:pPr>
@@ -615,6 +583,12 @@
           <w:b/>
         </w:rPr>
         <w:t>.java</w:t>
+      </w:r>
+      <w:r>
+        <w:rPr>
+          <w:b/>
+        </w:rPr>
+        <w:t xml:space="preserve"> (package world)</w:t>
       </w:r>
     </w:p>
     <w:tbl>
@@ -642,6 +616,7 @@
               </w:rPr>
             </w:pPr>
             <w:proofErr w:type="spellStart"/>
+            <w:proofErr w:type="gramStart"/>
             <w:r>
               <w:rPr>
                 <w:i/>
@@ -657,7 +632,16 @@
                 <w:sz w:val="20"/>
                 <w:szCs w:val="20"/>
               </w:rPr>
-              <w:t>(World world)</w:t>
+              <w:t>(</w:t>
+            </w:r>
+            <w:proofErr w:type="gramEnd"/>
+            <w:r>
+              <w:rPr>
+                <w:i/>
+                <w:sz w:val="20"/>
+                <w:szCs w:val="20"/>
+              </w:rPr>
+              <w:t>World world)</w:t>
             </w:r>
           </w:p>
         </w:tc>
@@ -728,7 +712,23 @@
                 <w:sz w:val="20"/>
                 <w:szCs w:val="20"/>
               </w:rPr>
-              <w:t>Attempts to move the robot to the given position. Position must be adjacent to current position and a legal position. Returns the robot’s new position after the move.</w:t>
+              <w:t>Attempts to move the robot to the given position. Position must be adjacent</w:t>
+            </w:r>
+            <w:r>
+              <w:rPr>
+                <w:i/>
+                <w:sz w:val="20"/>
+                <w:szCs w:val="20"/>
+              </w:rPr>
+              <w:t xml:space="preserve"> (diagonal allowed)</w:t>
+            </w:r>
+            <w:r>
+              <w:rPr>
+                <w:i/>
+                <w:sz w:val="20"/>
+                <w:szCs w:val="20"/>
+              </w:rPr>
+              <w:t xml:space="preserve"> to current position and a legal position. Returns the robot’s new position after the move.</w:t>
             </w:r>
           </w:p>
         </w:tc>
@@ -1205,17 +1205,9 @@
     </w:p>
     <w:p>
       <w:pPr>
-        <w:jc w:val="both"/>
-        <w:rPr>
-          <w:i/>
-          <w:u w:val="single"/>
-        </w:rPr>
-      </w:pPr>
-      <w:r>
-        <w:rPr>
-          <w:i/>
-          <w:u w:val="single"/>
-        </w:rPr>
+        <w:pStyle w:val="Heading3"/>
+      </w:pPr>
+      <w:r>
         <w:t>Getting Started:</w:t>
       </w:r>
     </w:p>
@@ -1362,44 +1354,391 @@
     </w:p>
     <w:p>
       <w:pPr>
+        <w:pStyle w:val="Heading3"/>
+      </w:pPr>
+      <w:r>
+        <w:t>Taking Input</w:t>
+      </w:r>
+    </w:p>
+    <w:p>
+      <w:pPr>
+        <w:jc w:val="both"/>
+      </w:pPr>
+      <w:r>
+        <w:t>For this assignment, input will be taken as a command-line parameter. This one command-line parameter will be the path to the input file that contains (note that the example above hardcodes the filename, but when you submit you’ll need to use the command-line parameter here. You MAY NOT open that file yourself and read in the contents. Though this may allow you to pass the auto grader, a human will be looking at your code to make sure you haven’t cheated here.</w:t>
+      </w:r>
+    </w:p>
+    <w:p>
+      <w:pPr>
+        <w:jc w:val="both"/>
+      </w:pPr>
+      <w:r>
+        <w:t xml:space="preserve">When you submit your code to </w:t>
+      </w:r>
+      <w:proofErr w:type="spellStart"/>
+      <w:r>
+        <w:t>Gradescope</w:t>
+      </w:r>
+      <w:proofErr w:type="spellEnd"/>
+      <w:r>
+        <w:t>, we will run you file by issuing the following command:</w:t>
+      </w:r>
+    </w:p>
+    <w:p>
+      <w:pPr>
+        <w:jc w:val="center"/>
+        <w:rPr>
+          <w:i/>
+        </w:rPr>
+      </w:pPr>
+      <w:r>
+        <w:rPr>
+          <w:i/>
+        </w:rPr>
+        <w:t>make filename=./path/to/file.txt run</w:t>
+      </w:r>
+    </w:p>
+    <w:p>
+      <w:r>
+        <w:t xml:space="preserve">This means you MUST include a </w:t>
+      </w:r>
+      <w:proofErr w:type="spellStart"/>
+      <w:r>
+        <w:t>Makefile</w:t>
+      </w:r>
+      <w:proofErr w:type="spellEnd"/>
+      <w:r>
+        <w:t xml:space="preserve"> that contains a target called run that invokes your code with $filename as the command-line parameter. The zip file contains an example </w:t>
+      </w:r>
+      <w:proofErr w:type="spellStart"/>
+      <w:r>
+        <w:t>Makefile</w:t>
+      </w:r>
+      <w:proofErr w:type="spellEnd"/>
+      <w:r>
+        <w:t xml:space="preserve"> that does this for you if you’d like to use it as a reference.</w:t>
+      </w:r>
+      <w:r>
+        <w:br/>
+      </w:r>
+      <w:r>
+        <w:br/>
+      </w:r>
+      <w:r>
+        <w:rPr>
+          <w:rStyle w:val="Heading3Char"/>
+        </w:rPr>
+        <w:t>What to submit</w:t>
+      </w:r>
+      <w:r>
+        <w:br/>
+        <w:t>You will need to submit:</w:t>
+      </w:r>
+    </w:p>
+    <w:p>
+      <w:pPr>
+        <w:pStyle w:val="ListParagraph"/>
+        <w:numPr>
+          <w:ilvl w:val="0"/>
+          <w:numId w:val="4"/>
+        </w:numPr>
+      </w:pPr>
+      <w:r>
+        <w:t>Your MyRobot.java file (you can call it whatever you like) that solves the certainty case</w:t>
+      </w:r>
+    </w:p>
+    <w:p>
+      <w:pPr>
+        <w:pStyle w:val="ListParagraph"/>
+        <w:numPr>
+          <w:ilvl w:val="0"/>
+          <w:numId w:val="4"/>
+        </w:numPr>
+      </w:pPr>
+      <w:r>
+        <w:t xml:space="preserve">Your UncertainRobot.java file (but you might not compile this in with your </w:t>
+      </w:r>
+      <w:proofErr w:type="spellStart"/>
+      <w:r>
+        <w:t>Makefile</w:t>
+      </w:r>
+      <w:proofErr w:type="spellEnd"/>
+      <w:r>
+        <w:t>)</w:t>
+      </w:r>
+    </w:p>
+    <w:p>
+      <w:pPr>
+        <w:pStyle w:val="ListParagraph"/>
+        <w:numPr>
+          <w:ilvl w:val="0"/>
+          <w:numId w:val="4"/>
+        </w:numPr>
+      </w:pPr>
+      <w:r>
+        <w:t>The HW2.jar simulator jar file</w:t>
+      </w:r>
+    </w:p>
+    <w:p>
+      <w:pPr>
+        <w:pStyle w:val="ListParagraph"/>
+        <w:numPr>
+          <w:ilvl w:val="0"/>
+          <w:numId w:val="4"/>
+        </w:numPr>
+      </w:pPr>
+      <w:r>
+        <w:t xml:space="preserve">A working </w:t>
+      </w:r>
+      <w:proofErr w:type="spellStart"/>
+      <w:r>
+        <w:t>Makefile</w:t>
+      </w:r>
+      <w:proofErr w:type="spellEnd"/>
+    </w:p>
+    <w:p>
+      <w:pPr>
+        <w:pStyle w:val="ListParagraph"/>
+        <w:numPr>
+          <w:ilvl w:val="0"/>
+          <w:numId w:val="4"/>
+        </w:numPr>
+      </w:pPr>
+      <w:r>
+        <w:t>A pdf of your report (see below)</w:t>
+      </w:r>
+    </w:p>
+    <w:p>
+      <w:r>
+        <w:t>When you submit, the uncertainty case should be turned off.</w:t>
+      </w:r>
+    </w:p>
+    <w:p>
+      <w:pPr>
+        <w:pStyle w:val="Heading3"/>
+      </w:pPr>
+    </w:p>
+    <w:p>
+      <w:pPr>
+        <w:pStyle w:val="Heading3"/>
+      </w:pPr>
+    </w:p>
+    <w:p>
+      <w:pPr>
+        <w:pStyle w:val="Heading3"/>
+      </w:pPr>
+      <w:r>
+        <w:t>Grading the certainty case</w:t>
+      </w:r>
+    </w:p>
+    <w:p>
+      <w:pPr>
+        <w:jc w:val="both"/>
+      </w:pPr>
+      <w:r>
+        <w:t xml:space="preserve">The certainty case will be </w:t>
+      </w:r>
+      <w:proofErr w:type="spellStart"/>
+      <w:r>
+        <w:t>autograded</w:t>
+      </w:r>
+      <w:proofErr w:type="spellEnd"/>
+      <w:r>
+        <w:t>. We have a solution that does the following:</w:t>
+      </w:r>
+    </w:p>
+    <w:p>
+      <w:pPr>
+        <w:pStyle w:val="ListParagraph"/>
+        <w:numPr>
+          <w:ilvl w:val="0"/>
+          <w:numId w:val="5"/>
+        </w:numPr>
+        <w:jc w:val="both"/>
+      </w:pPr>
+      <w:r>
+        <w:t>Uses A* to find the optimal path to the destination location (number of moves is optimal)</w:t>
+      </w:r>
+    </w:p>
+    <w:p>
+      <w:pPr>
+        <w:pStyle w:val="ListParagraph"/>
+        <w:numPr>
+          <w:ilvl w:val="0"/>
+          <w:numId w:val="5"/>
+        </w:numPr>
+        <w:jc w:val="both"/>
+      </w:pPr>
+      <w:r>
+        <w:t>Uses Manhattan distance as the A* heuristic</w:t>
+      </w:r>
+    </w:p>
+    <w:p>
+      <w:pPr>
+        <w:pStyle w:val="ListParagraph"/>
+        <w:numPr>
+          <w:ilvl w:val="0"/>
+          <w:numId w:val="5"/>
+        </w:numPr>
+        <w:jc w:val="both"/>
+      </w:pPr>
+      <w:r>
+        <w:t>Only pings the map when absolutely necessary (i.e., pings only when a location is pulled off the priority queue and the robot is actually considering moving to that location</w:t>
+      </w:r>
+    </w:p>
+    <w:p>
+      <w:pPr>
+        <w:pStyle w:val="ListParagraph"/>
+        <w:numPr>
+          <w:ilvl w:val="0"/>
+          <w:numId w:val="5"/>
+        </w:numPr>
+        <w:jc w:val="both"/>
+      </w:pPr>
+      <w:r>
+        <w:t>Never pings the same location twice.</w:t>
+      </w:r>
+    </w:p>
+    <w:p>
+      <w:pPr>
+        <w:jc w:val="both"/>
+      </w:pPr>
+      <w:r>
+        <w:t xml:space="preserve">You will pass the test case if both of the following are true, let </w:t>
+      </w:r>
+      <w:proofErr w:type="spellStart"/>
+      <w:r>
+        <w:t>ourMoves</w:t>
+      </w:r>
+      <w:proofErr w:type="spellEnd"/>
+      <w:r>
+        <w:t xml:space="preserve"> and </w:t>
+      </w:r>
+      <w:proofErr w:type="spellStart"/>
+      <w:r>
+        <w:t>ourPings</w:t>
+      </w:r>
+      <w:proofErr w:type="spellEnd"/>
+      <w:r>
+        <w:t xml:space="preserve"> equal the number of moves and pings our Robot uses respectively:</w:t>
+      </w:r>
+    </w:p>
+    <w:p>
+      <w:pPr>
+        <w:pStyle w:val="ListParagraph"/>
+        <w:numPr>
+          <w:ilvl w:val="0"/>
+          <w:numId w:val="5"/>
+        </w:numPr>
         <w:jc w:val="both"/>
         <w:rPr>
           <w:i/>
-          <w:u w:val="single"/>
         </w:rPr>
       </w:pPr>
+      <w:proofErr w:type="spellStart"/>
+      <w:r>
+        <w:t>yourMoves</w:t>
+      </w:r>
+      <w:proofErr w:type="spellEnd"/>
+      <w:r>
+        <w:t xml:space="preserve"> == </w:t>
+      </w:r>
+      <w:proofErr w:type="spellStart"/>
+      <w:r>
+        <w:t>ourMoves</w:t>
+      </w:r>
+      <w:proofErr w:type="spellEnd"/>
+      <w:r>
+        <w:tab/>
+      </w:r>
+      <w:r>
+        <w:tab/>
+      </w:r>
       <w:r>
         <w:rPr>
           <w:i/>
-          <w:u w:val="single"/>
         </w:rPr>
-        <w:t>Uncertainty:</w:t>
-      </w:r>
-    </w:p>
-    <w:p>
-      <w:pPr>
-        <w:jc w:val="both"/>
-      </w:pPr>
-      <w:r>
-        <w:t xml:space="preserve">Many interesting AI problems deal with uncertainty (and we will see this more later). </w:t>
-      </w:r>
-      <w:r>
-        <w:t>When you are done implementing a basic working path finding, you should change your World constructor and pass in ‘true’ as the second parameter. Now update your code to deal with uncertainty. Your robot, when pinging the map, may return the incorrect response. The robot’s sensors are more likely to return the correct value though when the ping position is closer to the robot’s current position. Keep this in mind.</w:t>
-      </w:r>
-    </w:p>
-    <w:p>
-      <w:pPr>
+        <w:t>//Your number of moves is optimal</w:t>
+      </w:r>
+    </w:p>
+    <w:p>
+      <w:pPr>
+        <w:pStyle w:val="ListParagraph"/>
+        <w:numPr>
+          <w:ilvl w:val="0"/>
+          <w:numId w:val="5"/>
+        </w:numPr>
         <w:jc w:val="both"/>
         <w:rPr>
           <w:i/>
-          <w:u w:val="single"/>
         </w:rPr>
       </w:pPr>
+      <w:proofErr w:type="spellStart"/>
+      <w:r>
+        <w:t>yourPings</w:t>
+      </w:r>
+      <w:proofErr w:type="spellEnd"/>
+      <w:r>
+        <w:t xml:space="preserve"> &lt;= </w:t>
+      </w:r>
+      <w:proofErr w:type="gramStart"/>
+      <w:r>
+        <w:t>floor(</w:t>
+      </w:r>
+      <w:proofErr w:type="spellStart"/>
+      <w:proofErr w:type="gramEnd"/>
+      <w:r>
+        <w:t>ourPings</w:t>
+      </w:r>
+      <w:proofErr w:type="spellEnd"/>
+      <w:r>
+        <w:t>*1.4 + 0.5)</w:t>
+      </w:r>
+      <w:r>
+        <w:tab/>
+      </w:r>
       <w:r>
         <w:rPr>
           <w:i/>
-          <w:u w:val="single"/>
         </w:rPr>
+        <w:t>//Your pings is within 40% of our number of pings</w:t>
+      </w:r>
+    </w:p>
+    <w:p>
+      <w:pPr>
+        <w:jc w:val="both"/>
+      </w:pPr>
+    </w:p>
+    <w:p>
+      <w:pPr>
+        <w:pStyle w:val="Heading3"/>
+      </w:pPr>
+      <w:r>
+        <w:t>Uncertainty:</w:t>
+      </w:r>
+    </w:p>
+    <w:p>
+      <w:pPr>
+        <w:jc w:val="both"/>
+      </w:pPr>
+      <w:r>
+        <w:t xml:space="preserve">Many interesting AI problems deal with uncertainty (and we will see this more later). </w:t>
+      </w:r>
+      <w:r>
+        <w:t xml:space="preserve">When you are done implementing a basic working path finding, you should change your World constructor and pass in ‘true’ as the second parameter. Now </w:t>
+      </w:r>
+      <w:r>
+        <w:t>make a second Robot class that can</w:t>
+      </w:r>
+      <w:r>
+        <w:t xml:space="preserve"> deal with uncertainty. Your robot, when pinging the map, may return the incorrect response. The robot’s sensors are more likely to return the correct value though when the ping position is closer to the robot’s current position. Keep this in mind.</w:t>
+      </w:r>
+    </w:p>
+    <w:p>
+      <w:pPr>
+        <w:pStyle w:val="Heading3"/>
+      </w:pPr>
+      <w:r>
         <w:t>Writeup:</w:t>
       </w:r>
     </w:p>
@@ -1476,26 +1815,9 @@
     <w:p>
       <w:pPr>
         <w:jc w:val="both"/>
-        <w:rPr>
-          <w:i/>
-          <w:u w:val="single"/>
-        </w:rPr>
-      </w:pPr>
-      <w:r>
-        <w:rPr>
-          <w:i/>
-          <w:u w:val="single"/>
-        </w:rPr>
-        <w:t>You Will Turn In:</w:t>
-      </w:r>
-    </w:p>
-    <w:p>
-      <w:pPr>
-        <w:jc w:val="both"/>
-      </w:pPr>
-      <w:r>
-        <w:t>…a zip up containing your source code and a pdf of your write-up.</w:t>
-      </w:r>
+      </w:pPr>
+      <w:bookmarkStart w:id="0" w:name="_GoBack"/>
+      <w:bookmarkEnd w:id="0"/>
     </w:p>
     <w:sectPr>
       <w:pgSz w:w="12240" w:h="15840"/>
@@ -1510,6 +1832,208 @@
 <file path=word/numbering.xml><?xml version="1.0" encoding="utf-8"?>
 <w:numbering xmlns:wpc="http://schemas.microsoft.com/office/word/2010/wordprocessingCanvas" xmlns:cx="http://schemas.microsoft.com/office/drawing/2014/chartex" xmlns:cx1="http://schemas.microsoft.com/office/drawing/2015/9/8/chartex" xmlns:cx2="http://schemas.microsoft.com/office/drawing/2015/10/21/chartex" xmlns:cx3="http://schemas.microsoft.com/office/drawing/2016/5/9/chartex" xmlns:cx4="http://schemas.microsoft.com/office/drawing/2016/5/10/chartex" xmlns:cx5="http://schemas.microsoft.com/office/drawing/2016/5/11/chartex" xmlns:cx6="http://schemas.microsoft.com/office/drawing/2016/5/12/chartex" xmlns:cx7="http://schemas.microsoft.com/office/drawing/2016/5/13/chartex" xmlns:cx8="http://schemas.microsoft.com/office/drawing/2016/5/14/chartex" xmlns:mc="http://schemas.openxmlformats.org/markup-compatibility/2006" xmlns:aink="http://schemas.microsoft.com/office/drawing/2016/ink" xmlns:am3d="http://schemas.microsoft.com/office/drawing/2017/model3d" xmlns:o="urn:schemas-microsoft-com:office:office" xmlns:r="http://schemas.openxmlformats.org/officeDocument/2006/relationships" xmlns:m="http://schemas.openxmlformats.org/officeDocument/2006/math" xmlns:v="urn:schemas-microsoft-com:vml" xmlns:wp14="http://schemas.microsoft.com/office/word/2010/wordprocessingDrawing" xmlns:wp="http://schemas.openxmlformats.org/drawingml/2006/wordprocessingDrawing" xmlns:w10="urn:schemas-microsoft-com:office:word" xmlns:w="http://schemas.openxmlformats.org/wordprocessingml/2006/main" xmlns:w14="http://schemas.microsoft.com/office/word/2010/wordml" xmlns:w15="http://schemas.microsoft.com/office/word/2012/wordml" xmlns:w16cid="http://schemas.microsoft.com/office/word/2016/wordml/cid" xmlns:w16se="http://schemas.microsoft.com/office/word/2015/wordml/symex" xmlns:wpg="http://schemas.microsoft.com/office/word/2010/wordprocessingGroup" xmlns:wpi="http://schemas.microsoft.com/office/word/2010/wordprocessingInk" xmlns:wne="http://schemas.microsoft.com/office/word/2006/wordml" xmlns:wps="http://schemas.microsoft.com/office/word/2010/wordprocessingShape" mc:Ignorable="w14 w15 w16se w16cid wp14">
   <w:abstractNum w:abstractNumId="0" w15:restartNumberingAfterBreak="0">
+    <w:nsid w:val="25C940E7"/>
+    <w:multiLevelType w:val="hybridMultilevel"/>
+    <w:tmpl w:val="9C2E17EA"/>
+    <w:lvl w:ilvl="0" w:tplc="1F823410">
+      <w:start w:val="1"/>
+      <w:numFmt w:val="bullet"/>
+      <w:lvlText w:val="-"/>
+      <w:lvlJc w:val="left"/>
+      <w:pPr>
+        <w:ind w:left="720" w:hanging="360"/>
+      </w:pPr>
+      <w:rPr>
+        <w:rFonts w:ascii="Calibri" w:eastAsiaTheme="minorEastAsia" w:hAnsi="Calibri" w:cs="Calibri" w:hint="default"/>
+      </w:rPr>
+    </w:lvl>
+    <w:lvl w:ilvl="1" w:tplc="04090003" w:tentative="1">
+      <w:start w:val="1"/>
+      <w:numFmt w:val="bullet"/>
+      <w:lvlText w:val="o"/>
+      <w:lvlJc w:val="left"/>
+      <w:pPr>
+        <w:ind w:left="1440" w:hanging="360"/>
+      </w:pPr>
+      <w:rPr>
+        <w:rFonts w:ascii="Courier New" w:hAnsi="Courier New" w:cs="Courier New" w:hint="default"/>
+      </w:rPr>
+    </w:lvl>
+    <w:lvl w:ilvl="2" w:tplc="04090005" w:tentative="1">
+      <w:start w:val="1"/>
+      <w:numFmt w:val="bullet"/>
+      <w:lvlText w:val=""/>
+      <w:lvlJc w:val="left"/>
+      <w:pPr>
+        <w:ind w:left="2160" w:hanging="360"/>
+      </w:pPr>
+      <w:rPr>
+        <w:rFonts w:ascii="Wingdings" w:hAnsi="Wingdings" w:hint="default"/>
+      </w:rPr>
+    </w:lvl>
+    <w:lvl w:ilvl="3" w:tplc="04090001" w:tentative="1">
+      <w:start w:val="1"/>
+      <w:numFmt w:val="bullet"/>
+      <w:lvlText w:val=""/>
+      <w:lvlJc w:val="left"/>
+      <w:pPr>
+        <w:ind w:left="2880" w:hanging="360"/>
+      </w:pPr>
+      <w:rPr>
+        <w:rFonts w:ascii="Symbol" w:hAnsi="Symbol" w:hint="default"/>
+      </w:rPr>
+    </w:lvl>
+    <w:lvl w:ilvl="4" w:tplc="04090003" w:tentative="1">
+      <w:start w:val="1"/>
+      <w:numFmt w:val="bullet"/>
+      <w:lvlText w:val="o"/>
+      <w:lvlJc w:val="left"/>
+      <w:pPr>
+        <w:ind w:left="3600" w:hanging="360"/>
+      </w:pPr>
+      <w:rPr>
+        <w:rFonts w:ascii="Courier New" w:hAnsi="Courier New" w:cs="Courier New" w:hint="default"/>
+      </w:rPr>
+    </w:lvl>
+    <w:lvl w:ilvl="5" w:tplc="04090005" w:tentative="1">
+      <w:start w:val="1"/>
+      <w:numFmt w:val="bullet"/>
+      <w:lvlText w:val=""/>
+      <w:lvlJc w:val="left"/>
+      <w:pPr>
+        <w:ind w:left="4320" w:hanging="360"/>
+      </w:pPr>
+      <w:rPr>
+        <w:rFonts w:ascii="Wingdings" w:hAnsi="Wingdings" w:hint="default"/>
+      </w:rPr>
+    </w:lvl>
+    <w:lvl w:ilvl="6" w:tplc="04090001" w:tentative="1">
+      <w:start w:val="1"/>
+      <w:numFmt w:val="bullet"/>
+      <w:lvlText w:val=""/>
+      <w:lvlJc w:val="left"/>
+      <w:pPr>
+        <w:ind w:left="5040" w:hanging="360"/>
+      </w:pPr>
+      <w:rPr>
+        <w:rFonts w:ascii="Symbol" w:hAnsi="Symbol" w:hint="default"/>
+      </w:rPr>
+    </w:lvl>
+    <w:lvl w:ilvl="7" w:tplc="04090003" w:tentative="1">
+      <w:start w:val="1"/>
+      <w:numFmt w:val="bullet"/>
+      <w:lvlText w:val="o"/>
+      <w:lvlJc w:val="left"/>
+      <w:pPr>
+        <w:ind w:left="5760" w:hanging="360"/>
+      </w:pPr>
+      <w:rPr>
+        <w:rFonts w:ascii="Courier New" w:hAnsi="Courier New" w:cs="Courier New" w:hint="default"/>
+      </w:rPr>
+    </w:lvl>
+    <w:lvl w:ilvl="8" w:tplc="04090005" w:tentative="1">
+      <w:start w:val="1"/>
+      <w:numFmt w:val="bullet"/>
+      <w:lvlText w:val=""/>
+      <w:lvlJc w:val="left"/>
+      <w:pPr>
+        <w:ind w:left="6480" w:hanging="360"/>
+      </w:pPr>
+      <w:rPr>
+        <w:rFonts w:ascii="Wingdings" w:hAnsi="Wingdings" w:hint="default"/>
+      </w:rPr>
+    </w:lvl>
+  </w:abstractNum>
+  <w:abstractNum w:abstractNumId="1" w15:restartNumberingAfterBreak="0">
+    <w:nsid w:val="286F5AF3"/>
+    <w:multiLevelType w:val="hybridMultilevel"/>
+    <w:tmpl w:val="7AA8005A"/>
+    <w:lvl w:ilvl="0" w:tplc="04090011">
+      <w:start w:val="1"/>
+      <w:numFmt w:val="decimal"/>
+      <w:lvlText w:val="%1)"/>
+      <w:lvlJc w:val="left"/>
+      <w:pPr>
+        <w:ind w:left="720" w:hanging="360"/>
+      </w:pPr>
+      <w:rPr>
+        <w:rFonts w:hint="default"/>
+      </w:rPr>
+    </w:lvl>
+    <w:lvl w:ilvl="1" w:tplc="04090019" w:tentative="1">
+      <w:start w:val="1"/>
+      <w:numFmt w:val="lowerLetter"/>
+      <w:lvlText w:val="%2."/>
+      <w:lvlJc w:val="left"/>
+      <w:pPr>
+        <w:ind w:left="1440" w:hanging="360"/>
+      </w:pPr>
+    </w:lvl>
+    <w:lvl w:ilvl="2" w:tplc="0409001B" w:tentative="1">
+      <w:start w:val="1"/>
+      <w:numFmt w:val="lowerRoman"/>
+      <w:lvlText w:val="%3."/>
+      <w:lvlJc w:val="right"/>
+      <w:pPr>
+        <w:ind w:left="2160" w:hanging="180"/>
+      </w:pPr>
+    </w:lvl>
+    <w:lvl w:ilvl="3" w:tplc="0409000F" w:tentative="1">
+      <w:start w:val="1"/>
+      <w:numFmt w:val="decimal"/>
+      <w:lvlText w:val="%4."/>
+      <w:lvlJc w:val="left"/>
+      <w:pPr>
+        <w:ind w:left="2880" w:hanging="360"/>
+      </w:pPr>
+    </w:lvl>
+    <w:lvl w:ilvl="4" w:tplc="04090019" w:tentative="1">
+      <w:start w:val="1"/>
+      <w:numFmt w:val="lowerLetter"/>
+      <w:lvlText w:val="%5."/>
+      <w:lvlJc w:val="left"/>
+      <w:pPr>
+        <w:ind w:left="3600" w:hanging="360"/>
+      </w:pPr>
+    </w:lvl>
+    <w:lvl w:ilvl="5" w:tplc="0409001B" w:tentative="1">
+      <w:start w:val="1"/>
+      <w:numFmt w:val="lowerRoman"/>
+      <w:lvlText w:val="%6."/>
+      <w:lvlJc w:val="right"/>
+      <w:pPr>
+        <w:ind w:left="4320" w:hanging="180"/>
+      </w:pPr>
+    </w:lvl>
+    <w:lvl w:ilvl="6" w:tplc="0409000F" w:tentative="1">
+      <w:start w:val="1"/>
+      <w:numFmt w:val="decimal"/>
+      <w:lvlText w:val="%7."/>
+      <w:lvlJc w:val="left"/>
+      <w:pPr>
+        <w:ind w:left="5040" w:hanging="360"/>
+      </w:pPr>
+    </w:lvl>
+    <w:lvl w:ilvl="7" w:tplc="04090019" w:tentative="1">
+      <w:start w:val="1"/>
+      <w:numFmt w:val="lowerLetter"/>
+      <w:lvlText w:val="%8."/>
+      <w:lvlJc w:val="left"/>
+      <w:pPr>
+        <w:ind w:left="5760" w:hanging="360"/>
+      </w:pPr>
+    </w:lvl>
+    <w:lvl w:ilvl="8" w:tplc="0409001B" w:tentative="1">
+      <w:start w:val="1"/>
+      <w:numFmt w:val="lowerRoman"/>
+      <w:lvlText w:val="%9."/>
+      <w:lvlJc w:val="right"/>
+      <w:pPr>
+        <w:ind w:left="6480" w:hanging="180"/>
+      </w:pPr>
+    </w:lvl>
+  </w:abstractNum>
+  <w:abstractNum w:abstractNumId="2" w15:restartNumberingAfterBreak="0">
     <w:nsid w:val="6AC2696D"/>
     <w:multiLevelType w:val="hybridMultilevel"/>
     <w:tmpl w:val="C34CD3E6"/>
@@ -1621,7 +2145,7 @@
       </w:rPr>
     </w:lvl>
   </w:abstractNum>
-  <w:abstractNum w:abstractNumId="1" w15:restartNumberingAfterBreak="0">
+  <w:abstractNum w:abstractNumId="3" w15:restartNumberingAfterBreak="0">
     <w:nsid w:val="75231B61"/>
     <w:multiLevelType w:val="hybridMultilevel"/>
     <w:tmpl w:val="3EB071C2"/>
@@ -1710,7 +2234,7 @@
       </w:pPr>
     </w:lvl>
   </w:abstractNum>
-  <w:abstractNum w:abstractNumId="2" w15:restartNumberingAfterBreak="0">
+  <w:abstractNum w:abstractNumId="4" w15:restartNumberingAfterBreak="0">
     <w:nsid w:val="7F622B63"/>
     <w:multiLevelType w:val="hybridMultilevel"/>
     <w:tmpl w:val="1022492E"/>
@@ -1823,12 +2347,18 @@
     </w:lvl>
   </w:abstractNum>
   <w:num w:numId="1">
+    <w:abstractNumId w:val="4"/>
+  </w:num>
+  <w:num w:numId="2">
+    <w:abstractNumId w:val="3"/>
+  </w:num>
+  <w:num w:numId="3">
     <w:abstractNumId w:val="2"/>
   </w:num>
-  <w:num w:numId="2">
+  <w:num w:numId="4">
     <w:abstractNumId w:val="1"/>
   </w:num>
-  <w:num w:numId="3">
+  <w:num w:numId="5">
     <w:abstractNumId w:val="0"/>
   </w:num>
 </w:numbering>
@@ -1957,6 +2487,7 @@
     <w:lsdException w:name="HTML Sample" w:semiHidden="1" w:unhideWhenUsed="1"/>
     <w:lsdException w:name="HTML Typewriter" w:semiHidden="1" w:unhideWhenUsed="1"/>
     <w:lsdException w:name="HTML Variable" w:semiHidden="1" w:unhideWhenUsed="1"/>
+    <w:lsdException w:name="Normal Table" w:semiHidden="1" w:unhideWhenUsed="1"/>
     <w:lsdException w:name="annotation subject" w:semiHidden="1" w:unhideWhenUsed="1"/>
     <w:lsdException w:name="No List" w:semiHidden="1" w:unhideWhenUsed="1"/>
     <w:lsdException w:name="Outline List 1" w:semiHidden="1" w:unhideWhenUsed="1"/>
@@ -2000,8 +2531,10 @@
     <w:lsdException w:name="Table Elegant" w:semiHidden="1" w:unhideWhenUsed="1"/>
     <w:lsdException w:name="Table Professional" w:semiHidden="1" w:unhideWhenUsed="1"/>
     <w:lsdException w:name="Table Subtle 1" w:semiHidden="1" w:unhideWhenUsed="1"/>
+    <w:lsdException w:name="Table Subtle 2" w:semiHidden="1" w:unhideWhenUsed="1"/>
     <w:lsdException w:name="Table Web 1" w:semiHidden="1" w:unhideWhenUsed="1"/>
     <w:lsdException w:name="Table Web 2" w:semiHidden="1" w:unhideWhenUsed="1"/>
+    <w:lsdException w:name="Table Web 3" w:semiHidden="1" w:unhideWhenUsed="1"/>
     <w:lsdException w:name="Balloon Text" w:semiHidden="1" w:unhideWhenUsed="1"/>
     <w:lsdException w:name="Table Grid" w:uiPriority="39"/>
     <w:lsdException w:name="Table Theme" w:semiHidden="1" w:unhideWhenUsed="1"/>
@@ -2229,6 +2762,71 @@
     <w:name w:val="Normal"/>
     <w:qFormat/>
   </w:style>
+  <w:style w:type="paragraph" w:styleId="Heading1">
+    <w:name w:val="heading 1"/>
+    <w:basedOn w:val="Normal"/>
+    <w:next w:val="Normal"/>
+    <w:link w:val="Heading1Char"/>
+    <w:uiPriority w:val="9"/>
+    <w:qFormat/>
+    <w:rsid w:val="00C14219"/>
+    <w:pPr>
+      <w:keepNext/>
+      <w:keepLines/>
+      <w:spacing w:before="240" w:after="0"/>
+      <w:outlineLvl w:val="0"/>
+    </w:pPr>
+    <w:rPr>
+      <w:rFonts w:asciiTheme="majorHAnsi" w:eastAsiaTheme="majorEastAsia" w:hAnsiTheme="majorHAnsi" w:cstheme="majorBidi"/>
+      <w:color w:val="2E74B5" w:themeColor="accent1" w:themeShade="BF"/>
+      <w:sz w:val="32"/>
+      <w:szCs w:val="32"/>
+    </w:rPr>
+  </w:style>
+  <w:style w:type="paragraph" w:styleId="Heading2">
+    <w:name w:val="heading 2"/>
+    <w:basedOn w:val="Normal"/>
+    <w:next w:val="Normal"/>
+    <w:link w:val="Heading2Char"/>
+    <w:uiPriority w:val="9"/>
+    <w:unhideWhenUsed/>
+    <w:qFormat/>
+    <w:rsid w:val="00C14219"/>
+    <w:pPr>
+      <w:keepNext/>
+      <w:keepLines/>
+      <w:spacing w:before="40" w:after="0"/>
+      <w:outlineLvl w:val="1"/>
+    </w:pPr>
+    <w:rPr>
+      <w:rFonts w:asciiTheme="majorHAnsi" w:eastAsiaTheme="majorEastAsia" w:hAnsiTheme="majorHAnsi" w:cstheme="majorBidi"/>
+      <w:color w:val="2E74B5" w:themeColor="accent1" w:themeShade="BF"/>
+      <w:sz w:val="26"/>
+      <w:szCs w:val="26"/>
+    </w:rPr>
+  </w:style>
+  <w:style w:type="paragraph" w:styleId="Heading3">
+    <w:name w:val="heading 3"/>
+    <w:basedOn w:val="Normal"/>
+    <w:next w:val="Normal"/>
+    <w:link w:val="Heading3Char"/>
+    <w:uiPriority w:val="9"/>
+    <w:unhideWhenUsed/>
+    <w:qFormat/>
+    <w:rsid w:val="00C14219"/>
+    <w:pPr>
+      <w:keepNext/>
+      <w:keepLines/>
+      <w:spacing w:before="40" w:after="0"/>
+      <w:outlineLvl w:val="2"/>
+    </w:pPr>
+    <w:rPr>
+      <w:rFonts w:asciiTheme="majorHAnsi" w:eastAsiaTheme="majorEastAsia" w:hAnsiTheme="majorHAnsi" w:cstheme="majorBidi"/>
+      <w:color w:val="1F4D78" w:themeColor="accent1" w:themeShade="7F"/>
+      <w:sz w:val="24"/>
+      <w:szCs w:val="24"/>
+    </w:rPr>
+  </w:style>
   <w:style w:type="character" w:default="1" w:styleId="DefaultParagraphFont">
     <w:name w:val="Default Paragraph Font"/>
     <w:uiPriority w:val="1"/>
@@ -2285,6 +2883,45 @@
         <w:insideV w:val="single" w:sz="4" w:space="0" w:color="auto"/>
       </w:tblBorders>
     </w:tblPr>
+  </w:style>
+  <w:style w:type="character" w:customStyle="1" w:styleId="Heading1Char">
+    <w:name w:val="Heading 1 Char"/>
+    <w:basedOn w:val="DefaultParagraphFont"/>
+    <w:link w:val="Heading1"/>
+    <w:uiPriority w:val="9"/>
+    <w:rsid w:val="00C14219"/>
+    <w:rPr>
+      <w:rFonts w:asciiTheme="majorHAnsi" w:eastAsiaTheme="majorEastAsia" w:hAnsiTheme="majorHAnsi" w:cstheme="majorBidi"/>
+      <w:color w:val="2E74B5" w:themeColor="accent1" w:themeShade="BF"/>
+      <w:sz w:val="32"/>
+      <w:szCs w:val="32"/>
+    </w:rPr>
+  </w:style>
+  <w:style w:type="character" w:customStyle="1" w:styleId="Heading2Char">
+    <w:name w:val="Heading 2 Char"/>
+    <w:basedOn w:val="DefaultParagraphFont"/>
+    <w:link w:val="Heading2"/>
+    <w:uiPriority w:val="9"/>
+    <w:rsid w:val="00C14219"/>
+    <w:rPr>
+      <w:rFonts w:asciiTheme="majorHAnsi" w:eastAsiaTheme="majorEastAsia" w:hAnsiTheme="majorHAnsi" w:cstheme="majorBidi"/>
+      <w:color w:val="2E74B5" w:themeColor="accent1" w:themeShade="BF"/>
+      <w:sz w:val="26"/>
+      <w:szCs w:val="26"/>
+    </w:rPr>
+  </w:style>
+  <w:style w:type="character" w:customStyle="1" w:styleId="Heading3Char">
+    <w:name w:val="Heading 3 Char"/>
+    <w:basedOn w:val="DefaultParagraphFont"/>
+    <w:link w:val="Heading3"/>
+    <w:uiPriority w:val="9"/>
+    <w:rsid w:val="00C14219"/>
+    <w:rPr>
+      <w:rFonts w:asciiTheme="majorHAnsi" w:eastAsiaTheme="majorEastAsia" w:hAnsiTheme="majorHAnsi" w:cstheme="majorBidi"/>
+      <w:color w:val="1F4D78" w:themeColor="accent1" w:themeShade="7F"/>
+      <w:sz w:val="24"/>
+      <w:szCs w:val="24"/>
+    </w:rPr>
   </w:style>
 </w:styles>
 </file>
@@ -2555,7 +3192,7 @@
 </file>
 
 <file path=customXml/itemProps1.xml><?xml version="1.0" encoding="utf-8"?>
-<ds:datastoreItem xmlns:ds="http://schemas.openxmlformats.org/officeDocument/2006/customXml" ds:itemID="{A3B8E420-217E-1C4F-B9ED-1698BC875BC2}">
+<ds:datastoreItem xmlns:ds="http://schemas.openxmlformats.org/officeDocument/2006/customXml" ds:itemID="{11912B8C-1324-7148-8FF1-3C7BC3ABE6A6}">
   <ds:schemaRefs>
     <ds:schemaRef ds:uri="http://schemas.openxmlformats.org/officeDocument/2006/bibliography"/>
   </ds:schemaRefs>

</xml_diff>